<commit_message>
Update Class 7 slides.
</commit_message>
<xml_diff>
--- a/slides07w.docx
+++ b/slides07w.docx
@@ -6309,24 +6309,7 @@
         </w:numPr>
       </w:pPr>
       <w:r>
-        <w:t xml:space="preserve">If the product term’s predictors have df1 and df2 degrees of freedom, product term adds df1</w:t>
-      </w:r>
-      <w:r>
-        <w:t xml:space="preserve"> </w:t>
-      </w:r>
-      <m:oMath>
-        <m:r>
-          <m:rPr>
-            <m:sty m:val="p"/>
-          </m:rPr>
-          <m:t>×</m:t>
-        </m:r>
-      </m:oMath>
-      <w:r>
-        <w:t xml:space="preserve"> </w:t>
-      </w:r>
-      <w:r>
-        <w:t xml:space="preserve">df2 degrees of freedom.</w:t>
+        <w:t xml:space="preserve">If the product term’s predictors have df1 and df2 degrees of freedom, product term adds df1 x df2 degrees of freedom.</w:t>
       </w:r>
     </w:p>
     <w:p>
@@ -6338,24 +6321,7 @@
         </w:numPr>
       </w:pPr>
       <w:r>
-        <w:t xml:space="preserve">An interaction of a binary and quantitative variable adds 1</w:t>
-      </w:r>
-      <w:r>
-        <w:t xml:space="preserve"> </w:t>
-      </w:r>
-      <m:oMath>
-        <m:r>
-          <m:rPr>
-            <m:sty m:val="p"/>
-          </m:rPr>
-          <m:t>×</m:t>
-        </m:r>
-      </m:oMath>
-      <w:r>
-        <w:t xml:space="preserve"> </w:t>
-      </w:r>
-      <w:r>
-        <w:t xml:space="preserve">1 = 1 more df to the main effects model.</w:t>
+        <w:t xml:space="preserve">An interaction of a binary and quantitative variable adds 1 x 1 = 1 more df to the main effects model.</w:t>
       </w:r>
     </w:p>
     <w:p>
@@ -12083,13 +12049,13 @@
       </w:r>
     </w:p>
     <w:bookmarkEnd w:id="99"/>
-    <w:bookmarkStart w:id="100" w:name="next-time-class-08-2025-02-06"/>
+    <w:bookmarkStart w:id="100" w:name="next-example-class-08-2025-02-06"/>
     <w:p>
       <w:pPr>
         <w:pStyle w:val="Heading2"/>
       </w:pPr>
       <w:r>
-        <w:t xml:space="preserve">Next Time: Class 08 (2025-02-06)</w:t>
+        <w:t xml:space="preserve">Next Example: Class 08 (2025-02-06)</w:t>
       </w:r>
     </w:p>
     <w:p>
@@ -12101,7 +12067,7 @@
         </w:numPr>
       </w:pPr>
       <w:r>
-        <w:t xml:space="preserve">Focus on a logistic regression scenario, and new data set</w:t>
+        <w:t xml:space="preserve">Focus on logistic regression with a new data set</w:t>
       </w:r>
     </w:p>
     <w:p>
@@ -12181,31 +12147,7 @@
         </w:numPr>
       </w:pPr>
       <w:r>
-        <w:t xml:space="preserve">Multiple imputation with</w:t>
-      </w:r>
-      <w:r>
-        <w:t xml:space="preserve"> </w:t>
-      </w:r>
-      <w:r>
-        <w:rPr>
-          <w:rStyle w:val="VerbatimChar"/>
-        </w:rPr>
-        <w:t xml:space="preserve">mice</w:t>
-      </w:r>
-      <w:r>
-        <w:t xml:space="preserve"> </w:t>
-      </w:r>
-      <w:r>
-        <w:t xml:space="preserve">and with</w:t>
-      </w:r>
-      <w:r>
-        <w:t xml:space="preserve"> </w:t>
-      </w:r>
-      <w:r>
-        <w:rPr>
-          <w:rStyle w:val="VerbatimChar"/>
-        </w:rPr>
-        <w:t xml:space="preserve">aregImpute()</w:t>
+        <w:t xml:space="preserve">Just about everything we might want to do…</w:t>
       </w:r>
     </w:p>
     <w:bookmarkEnd w:id="100"/>

</xml_diff>

<commit_message>
Slides Set 7 update.
</commit_message>
<xml_diff>
--- a/slides07w.docx
+++ b/slides07w.docx
@@ -9704,7 +9704,55 @@
         <w:rPr>
           <w:rStyle w:val="NormalTok"/>
         </w:rPr>
-        <w:t xml:space="preserve">(fit2)</w:t>
+        <w:t xml:space="preserve">(fit2, </w:t>
+      </w:r>
+      <w:r>
+        <w:rPr>
+          <w:rStyle w:val="AttributeTok"/>
+        </w:rPr>
+        <w:t xml:space="preserve">method =</w:t>
+      </w:r>
+      <w:r>
+        <w:rPr>
+          <w:rStyle w:val="NormalTok"/>
+        </w:rPr>
+        <w:t xml:space="preserve"> </w:t>
+      </w:r>
+      <w:r>
+        <w:rPr>
+          <w:rStyle w:val="StringTok"/>
+        </w:rPr>
+        <w:t xml:space="preserve">"boot"</w:t>
+      </w:r>
+      <w:r>
+        <w:rPr>
+          <w:rStyle w:val="NormalTok"/>
+        </w:rPr>
+        <w:t xml:space="preserve">, </w:t>
+      </w:r>
+      <w:r>
+        <w:rPr>
+          <w:rStyle w:val="AttributeTok"/>
+        </w:rPr>
+        <w:t xml:space="preserve">B =</w:t>
+      </w:r>
+      <w:r>
+        <w:rPr>
+          <w:rStyle w:val="NormalTok"/>
+        </w:rPr>
+        <w:t xml:space="preserve"> </w:t>
+      </w:r>
+      <w:r>
+        <w:rPr>
+          <w:rStyle w:val="DecValTok"/>
+        </w:rPr>
+        <w:t xml:space="preserve">300</w:t>
+      </w:r>
+      <w:r>
+        <w:rPr>
+          <w:rStyle w:val="NormalTok"/>
+        </w:rPr>
+        <w:t xml:space="preserve">)</w:t>
       </w:r>
     </w:p>
     <w:p>
@@ -9715,52 +9763,64 @@
         <w:rPr>
           <w:rStyle w:val="VerbatimChar"/>
         </w:rPr>
-        <w:t xml:space="preserve">          index.orig training    test optimism index.corrected  n</w:t>
-      </w:r>
-      <w:r>
-        <w:br/>
-      </w:r>
-      <w:r>
-        <w:rPr>
-          <w:rStyle w:val="VerbatimChar"/>
-        </w:rPr>
-        <w:t xml:space="preserve">R-square      0.5376   0.5513  0.5233   0.0280          0.5096 40</w:t>
-      </w:r>
-      <w:r>
-        <w:br/>
-      </w:r>
-      <w:r>
-        <w:rPr>
-          <w:rStyle w:val="VerbatimChar"/>
-        </w:rPr>
-        <w:t xml:space="preserve">MSE          72.2520  69.8358 74.4984  -4.6627         76.9147 40</w:t>
-      </w:r>
-      <w:r>
-        <w:br/>
-      </w:r>
-      <w:r>
-        <w:rPr>
-          <w:rStyle w:val="VerbatimChar"/>
-        </w:rPr>
-        <w:t xml:space="preserve">g            10.4392  10.5053 10.2718   0.2335         10.2056 40</w:t>
-      </w:r>
-      <w:r>
-        <w:br/>
-      </w:r>
-      <w:r>
-        <w:rPr>
-          <w:rStyle w:val="VerbatimChar"/>
-        </w:rPr>
-        <w:t xml:space="preserve">Intercept     0.0000   0.0000  0.7893  -0.7893          0.7893 40</w:t>
-      </w:r>
-      <w:r>
-        <w:br/>
-      </w:r>
-      <w:r>
-        <w:rPr>
-          <w:rStyle w:val="VerbatimChar"/>
-        </w:rPr>
-        <w:t xml:space="preserve">Slope         1.0000   1.0000  0.9751   0.0249          0.9751 40</w:t>
+        <w:t xml:space="preserve">          index.orig training    test optimism index.corrected   n</w:t>
+      </w:r>
+      <w:r>
+        <w:br/>
+      </w:r>
+      <w:r>
+        <w:rPr>
+          <w:rStyle w:val="VerbatimChar"/>
+        </w:rPr>
+        <w:t xml:space="preserve">R-square      0.5376   0.5523  0.5223   0.0300          0.5076 300</w:t>
+      </w:r>
+      <w:r>
+        <w:br/>
+      </w:r>
+      <w:r>
+        <w:rPr>
+          <w:rStyle w:val="VerbatimChar"/>
+        </w:rPr>
+        <w:t xml:space="preserve">MSE          72.2520  69.5508 74.6484  -5.0976         77.3497 300</w:t>
+      </w:r>
+      <w:r>
+        <w:br/>
+      </w:r>
+      <w:r>
+        <w:rPr>
+          <w:rStyle w:val="VerbatimChar"/>
+        </w:rPr>
+        <w:t xml:space="preserve">g            10.4392  10.5319 10.2926   0.2393         10.1998 300</w:t>
+      </w:r>
+      <w:r>
+        <w:br/>
+      </w:r>
+      <w:r>
+        <w:rPr>
+          <w:rStyle w:val="VerbatimChar"/>
+        </w:rPr>
+        <w:t xml:space="preserve">Intercept     0.0000   0.0000  0.7877  -0.7877          0.7877 300</w:t>
+      </w:r>
+      <w:r>
+        <w:br/>
+      </w:r>
+      <w:r>
+        <w:rPr>
+          <w:rStyle w:val="VerbatimChar"/>
+        </w:rPr>
+        <w:t xml:space="preserve">Slope         1.0000   1.0000  0.9755   0.0245          0.9755 300</w:t>
+      </w:r>
+    </w:p>
+    <w:p>
+      <w:pPr>
+        <w:pStyle w:val="Compact"/>
+        <w:numPr>
+          <w:ilvl w:val="0"/>
+          <w:numId w:val="1027"/>
+        </w:numPr>
+      </w:pPr>
+      <w:r>
+        <w:t xml:space="preserve">I’m making a blanket recommendation that you run 300 bootstrap validations unless I’ve told you specifically to do something else.</w:t>
       </w:r>
     </w:p>
     <w:bookmarkEnd w:id="66"/>
@@ -10206,7 +10266,7 @@
         <w:pStyle w:val="Compact"/>
         <w:numPr>
           <w:ilvl w:val="0"/>
-          <w:numId w:val="1027"/>
+          <w:numId w:val="1028"/>
         </w:numPr>
       </w:pPr>
       <w:r>
@@ -10244,152 +10304,6 @@
       </w:r>
       <w:r>
         <w:t xml:space="preserve">.</w:t>
-      </w:r>
-    </w:p>
-    <w:p>
-      <w:pPr>
-        <w:pStyle w:val="Compact"/>
-        <w:numPr>
-          <w:ilvl w:val="0"/>
-          <w:numId w:val="1027"/>
-        </w:numPr>
-      </w:pPr>
-      <w:r>
-        <w:t xml:space="preserve">Then sum up the points over all predictors to obtain</w:t>
-      </w:r>
-      <w:r>
-        <w:t xml:space="preserve"> </w:t>
-      </w:r>
-      <w:r>
-        <w:t xml:space="preserve">“</w:t>
-      </w:r>
-      <w:r>
-        <w:t xml:space="preserve">Total Points</w:t>
-      </w:r>
-      <w:r>
-        <w:t xml:space="preserve">”</w:t>
-      </w:r>
-      <w:r>
-        <w:t xml:space="preserve">.</w:t>
-      </w:r>
-    </w:p>
-    <w:p>
-      <w:pPr>
-        <w:pStyle w:val="Compact"/>
-        <w:numPr>
-          <w:ilvl w:val="0"/>
-          <w:numId w:val="1027"/>
-        </w:numPr>
-      </w:pPr>
-      <w:r>
-        <w:t xml:space="preserve">Draw a vertical line down from the</w:t>
-      </w:r>
-      <w:r>
-        <w:t xml:space="preserve"> </w:t>
-      </w:r>
-      <w:r>
-        <w:t xml:space="preserve">“</w:t>
-      </w:r>
-      <w:r>
-        <w:t xml:space="preserve">Total Points</w:t>
-      </w:r>
-      <w:r>
-        <w:t xml:space="preserve">”</w:t>
-      </w:r>
-      <w:r>
-        <w:t xml:space="preserve"> </w:t>
-      </w:r>
-      <w:r>
-        <w:t xml:space="preserve">to the</w:t>
-      </w:r>
-      <w:r>
-        <w:t xml:space="preserve"> </w:t>
-      </w:r>
-      <w:r>
-        <w:t xml:space="preserve">“</w:t>
-      </w:r>
-      <w:r>
-        <w:t xml:space="preserve">Linear Predictor</w:t>
-      </w:r>
-      <w:r>
-        <w:t xml:space="preserve">”</w:t>
-      </w:r>
-      <w:r>
-        <w:t xml:space="preserve"> </w:t>
-      </w:r>
-      <w:r>
-        <w:t xml:space="preserve">to get the predicted</w:t>
-      </w:r>
-      <w:r>
-        <w:t xml:space="preserve"> </w:t>
-      </w:r>
-      <w:r>
-        <w:rPr>
-          <w:rStyle w:val="VerbatimChar"/>
-        </w:rPr>
-        <w:t xml:space="preserve">cesd</w:t>
-      </w:r>
-      <w:r>
-        <w:t xml:space="preserve"> </w:t>
-      </w:r>
-      <w:r>
-        <w:t xml:space="preserve">for this subject.</w:t>
-      </w:r>
-    </w:p>
-    <w:p>
-      <w:pPr>
-        <w:pStyle w:val="FirstParagraph"/>
-      </w:pPr>
-      <w:r>
-        <w:t xml:space="preserve">The nomogram shows modeled effects and their impact on the predicted outcome.</w:t>
-      </w:r>
-    </w:p>
-    <w:bookmarkEnd w:id="80"/>
-    <w:bookmarkStart w:id="81" w:name="making-predictions"/>
-    <w:p>
-      <w:pPr>
-        <w:pStyle w:val="Heading2"/>
-      </w:pPr>
-      <w:r>
-        <w:t xml:space="preserve">Making Predictions</w:t>
-      </w:r>
-    </w:p>
-    <w:p>
-      <w:pPr>
-        <w:pStyle w:val="FirstParagraph"/>
-      </w:pPr>
-      <w:r>
-        <w:t xml:space="preserve">Suppose we want to use our model</w:t>
-      </w:r>
-      <w:r>
-        <w:t xml:space="preserve"> </w:t>
-      </w:r>
-      <w:r>
-        <w:rPr>
-          <w:rStyle w:val="VerbatimChar"/>
-        </w:rPr>
-        <w:t xml:space="preserve">fit2</w:t>
-      </w:r>
-      <w:r>
-        <w:t xml:space="preserve"> </w:t>
-      </w:r>
-      <w:r>
-        <w:t xml:space="preserve">to make a prediction for</w:t>
-      </w:r>
-      <w:r>
-        <w:t xml:space="preserve"> </w:t>
-      </w:r>
-      <w:r>
-        <w:rPr>
-          <w:rStyle w:val="VerbatimChar"/>
-        </w:rPr>
-        <w:t xml:space="preserve">cesd</w:t>
-      </w:r>
-      <w:r>
-        <w:t xml:space="preserve"> </w:t>
-      </w:r>
-      <w:r>
-        <w:t xml:space="preserve">for a new subject, named Grace, who has the following characteristics…</w:t>
       </w:r>
     </w:p>
     <w:p>
@@ -10401,7 +10315,22 @@
         </w:numPr>
       </w:pPr>
       <w:r>
-        <w:t xml:space="preserve">sex = female, mcs = 40, pcs = 50</w:t>
+        <w:t xml:space="preserve">Then sum up the points over all predictors to obtain</w:t>
+      </w:r>
+      <w:r>
+        <w:t xml:space="preserve"> </w:t>
+      </w:r>
+      <w:r>
+        <w:t xml:space="preserve">“</w:t>
+      </w:r>
+      <w:r>
+        <w:t xml:space="preserve">Total Points</w:t>
+      </w:r>
+      <w:r>
+        <w:t xml:space="preserve">”</w:t>
+      </w:r>
+      <w:r>
+        <w:t xml:space="preserve">.</w:t>
       </w:r>
     </w:p>
     <w:p>
@@ -10413,7 +10342,7 @@
         </w:numPr>
       </w:pPr>
       <w:r>
-        <w:t xml:space="preserve">pss_fr = 7, age = 45, subst =</w:t>
+        <w:t xml:space="preserve">Draw a vertical line from</w:t>
       </w:r>
       <w:r>
         <w:t xml:space="preserve"> </w:t>
@@ -10422,18 +10351,87 @@
         <w:t xml:space="preserve">“</w:t>
       </w:r>
       <w:r>
-        <w:t xml:space="preserve">cocaine</w:t>
+        <w:t xml:space="preserve">Total Points</w:t>
       </w:r>
       <w:r>
         <w:t xml:space="preserve">”</w:t>
       </w:r>
+      <w:r>
+        <w:t xml:space="preserve"> </w:t>
+      </w:r>
+      <w:r>
+        <w:t xml:space="preserve">to</w:t>
+      </w:r>
+      <w:r>
+        <w:t xml:space="preserve"> </w:t>
+      </w:r>
+      <w:r>
+        <w:t xml:space="preserve">“</w:t>
+      </w:r>
+      <w:r>
+        <w:t xml:space="preserve">Linear Predictor</w:t>
+      </w:r>
+      <w:r>
+        <w:t xml:space="preserve">”</w:t>
+      </w:r>
+      <w:r>
+        <w:t xml:space="preserve"> </w:t>
+      </w:r>
+      <w:r>
+        <w:t xml:space="preserve">to obtain predicted</w:t>
+      </w:r>
+      <w:r>
+        <w:t xml:space="preserve"> </w:t>
+      </w:r>
+      <w:r>
+        <w:rPr>
+          <w:rStyle w:val="VerbatimChar"/>
+        </w:rPr>
+        <w:t xml:space="preserve">cesd</w:t>
+      </w:r>
+      <w:r>
+        <w:t xml:space="preserve">.</w:t>
+      </w:r>
     </w:p>
     <w:p>
       <w:pPr>
         <w:pStyle w:val="FirstParagraph"/>
       </w:pPr>
       <w:r>
-        <w:t xml:space="preserve">We can build point and interval estimates for predicted</w:t>
+        <w:t xml:space="preserve">The nomogram shows modeled effects and their impact on the predicted outcome.</w:t>
+      </w:r>
+    </w:p>
+    <w:bookmarkEnd w:id="80"/>
+    <w:bookmarkStart w:id="81" w:name="making-predictions"/>
+    <w:p>
+      <w:pPr>
+        <w:pStyle w:val="Heading2"/>
+      </w:pPr>
+      <w:r>
+        <w:t xml:space="preserve">Making Predictions</w:t>
+      </w:r>
+    </w:p>
+    <w:p>
+      <w:pPr>
+        <w:pStyle w:val="FirstParagraph"/>
+      </w:pPr>
+      <w:r>
+        <w:t xml:space="preserve">Suppose we want to use our model</w:t>
+      </w:r>
+      <w:r>
+        <w:t xml:space="preserve"> </w:t>
+      </w:r>
+      <w:r>
+        <w:rPr>
+          <w:rStyle w:val="VerbatimChar"/>
+        </w:rPr>
+        <w:t xml:space="preserve">fit2</w:t>
+      </w:r>
+      <w:r>
+        <w:t xml:space="preserve"> </w:t>
+      </w:r>
+      <w:r>
+        <w:t xml:space="preserve">to make a prediction for</w:t>
       </w:r>
       <w:r>
         <w:t xml:space="preserve"> </w:t>
@@ -10448,672 +10446,7 @@
         <w:t xml:space="preserve"> </w:t>
       </w:r>
       <w:r>
-        <w:t xml:space="preserve">from</w:t>
-      </w:r>
-      <w:r>
-        <w:t xml:space="preserve"> </w:t>
-      </w:r>
-      <w:r>
-        <w:rPr>
-          <w:rStyle w:val="VerbatimChar"/>
-        </w:rPr>
-        <w:t xml:space="preserve">fit2</w:t>
-      </w:r>
-      <w:r>
-        <w:t xml:space="preserve"> </w:t>
-      </w:r>
-      <w:r>
-        <w:t xml:space="preserve">as follows…</w:t>
-      </w:r>
-    </w:p>
-    <w:bookmarkEnd w:id="81"/>
-    <w:bookmarkStart w:id="82" w:name="predictions-for-an-individual"/>
-    <w:p>
-      <w:pPr>
-        <w:pStyle w:val="Heading2"/>
-      </w:pPr>
-      <w:r>
-        <w:t xml:space="preserve">Predictions for an Individual</w:t>
-      </w:r>
-    </w:p>
-    <w:p>
-      <w:pPr>
-        <w:pStyle w:val="FirstParagraph"/>
-      </w:pPr>
-      <w:r>
-        <w:t xml:space="preserve">Suppose we have a new</w:t>
-      </w:r>
-      <w:r>
-        <w:t xml:space="preserve"> </w:t>
-      </w:r>
-      <w:r>
-        <w:rPr>
-          <w:b/>
-          <w:bCs/>
-        </w:rPr>
-        <w:t xml:space="preserve">individual subject</w:t>
-      </w:r>
-      <w:r>
-        <w:t xml:space="preserve"> </w:t>
-      </w:r>
-      <w:r>
-        <w:t xml:space="preserve">named Grace.</w:t>
-      </w:r>
-    </w:p>
-    <w:p>
-      <w:pPr>
-        <w:pStyle w:val="SourceCode"/>
-      </w:pPr>
-      <w:r>
-        <w:rPr>
-          <w:rStyle w:val="NormalTok"/>
-        </w:rPr>
-        <w:t xml:space="preserve">grace </w:t>
-      </w:r>
-      <w:r>
-        <w:rPr>
-          <w:rStyle w:val="OtherTok"/>
-        </w:rPr>
-        <w:t xml:space="preserve">&lt;-</w:t>
-      </w:r>
-      <w:r>
-        <w:rPr>
-          <w:rStyle w:val="NormalTok"/>
-        </w:rPr>
-        <w:t xml:space="preserve"> </w:t>
-      </w:r>
-      <w:r>
-        <w:rPr>
-          <w:rStyle w:val="FunctionTok"/>
-        </w:rPr>
-        <w:t xml:space="preserve">tibble</w:t>
-      </w:r>
-      <w:r>
-        <w:rPr>
-          <w:rStyle w:val="NormalTok"/>
-        </w:rPr>
-        <w:t xml:space="preserve">(</w:t>
-      </w:r>
-      <w:r>
-        <w:rPr>
-          <w:rStyle w:val="AttributeTok"/>
-        </w:rPr>
-        <w:t xml:space="preserve">sex =</w:t>
-      </w:r>
-      <w:r>
-        <w:rPr>
-          <w:rStyle w:val="NormalTok"/>
-        </w:rPr>
-        <w:t xml:space="preserve"> </w:t>
-      </w:r>
-      <w:r>
-        <w:rPr>
-          <w:rStyle w:val="StringTok"/>
-        </w:rPr>
-        <w:t xml:space="preserve">"female"</w:t>
-      </w:r>
-      <w:r>
-        <w:rPr>
-          <w:rStyle w:val="NormalTok"/>
-        </w:rPr>
-        <w:t xml:space="preserve">, </w:t>
-      </w:r>
-      <w:r>
-        <w:rPr>
-          <w:rStyle w:val="AttributeTok"/>
-        </w:rPr>
-        <w:t xml:space="preserve">mcs =</w:t>
-      </w:r>
-      <w:r>
-        <w:rPr>
-          <w:rStyle w:val="NormalTok"/>
-        </w:rPr>
-        <w:t xml:space="preserve"> </w:t>
-      </w:r>
-      <w:r>
-        <w:rPr>
-          <w:rStyle w:val="DecValTok"/>
-        </w:rPr>
-        <w:t xml:space="preserve">40</w:t>
-      </w:r>
-      <w:r>
-        <w:rPr>
-          <w:rStyle w:val="NormalTok"/>
-        </w:rPr>
-        <w:t xml:space="preserve">, </w:t>
-      </w:r>
-      <w:r>
-        <w:rPr>
-          <w:rStyle w:val="AttributeTok"/>
-        </w:rPr>
-        <w:t xml:space="preserve">pcs =</w:t>
-      </w:r>
-      <w:r>
-        <w:rPr>
-          <w:rStyle w:val="NormalTok"/>
-        </w:rPr>
-        <w:t xml:space="preserve"> </w:t>
-      </w:r>
-      <w:r>
-        <w:rPr>
-          <w:rStyle w:val="DecValTok"/>
-        </w:rPr>
-        <w:t xml:space="preserve">50</w:t>
-      </w:r>
-      <w:r>
-        <w:rPr>
-          <w:rStyle w:val="NormalTok"/>
-        </w:rPr>
-        <w:t xml:space="preserve">, </w:t>
-      </w:r>
-      <w:r>
-        <w:br/>
-      </w:r>
-      <w:r>
-        <w:rPr>
-          <w:rStyle w:val="NormalTok"/>
-        </w:rPr>
-        <w:t xml:space="preserve">                </w:t>
-      </w:r>
-      <w:r>
-        <w:rPr>
-          <w:rStyle w:val="AttributeTok"/>
-        </w:rPr>
-        <w:t xml:space="preserve">pss_fr =</w:t>
-      </w:r>
-      <w:r>
-        <w:rPr>
-          <w:rStyle w:val="NormalTok"/>
-        </w:rPr>
-        <w:t xml:space="preserve"> </w:t>
-      </w:r>
-      <w:r>
-        <w:rPr>
-          <w:rStyle w:val="DecValTok"/>
-        </w:rPr>
-        <w:t xml:space="preserve">7</w:t>
-      </w:r>
-      <w:r>
-        <w:rPr>
-          <w:rStyle w:val="NormalTok"/>
-        </w:rPr>
-        <w:t xml:space="preserve">, </w:t>
-      </w:r>
-      <w:r>
-        <w:rPr>
-          <w:rStyle w:val="AttributeTok"/>
-        </w:rPr>
-        <w:t xml:space="preserve">age =</w:t>
-      </w:r>
-      <w:r>
-        <w:rPr>
-          <w:rStyle w:val="NormalTok"/>
-        </w:rPr>
-        <w:t xml:space="preserve"> </w:t>
-      </w:r>
-      <w:r>
-        <w:rPr>
-          <w:rStyle w:val="DecValTok"/>
-        </w:rPr>
-        <w:t xml:space="preserve">45</w:t>
-      </w:r>
-      <w:r>
-        <w:rPr>
-          <w:rStyle w:val="NormalTok"/>
-        </w:rPr>
-        <w:t xml:space="preserve">, </w:t>
-      </w:r>
-      <w:r>
-        <w:rPr>
-          <w:rStyle w:val="AttributeTok"/>
-        </w:rPr>
-        <w:t xml:space="preserve">subst =</w:t>
-      </w:r>
-      <w:r>
-        <w:rPr>
-          <w:rStyle w:val="NormalTok"/>
-        </w:rPr>
-        <w:t xml:space="preserve"> </w:t>
-      </w:r>
-      <w:r>
-        <w:rPr>
-          <w:rStyle w:val="StringTok"/>
-        </w:rPr>
-        <w:t xml:space="preserve">"cocaine"</w:t>
-      </w:r>
-      <w:r>
-        <w:rPr>
-          <w:rStyle w:val="NormalTok"/>
-        </w:rPr>
-        <w:t xml:space="preserve">)</w:t>
-      </w:r>
-      <w:r>
-        <w:br/>
-      </w:r>
-      <w:r>
-        <w:br/>
-      </w:r>
-      <w:r>
-        <w:rPr>
-          <w:rStyle w:val="FunctionTok"/>
-        </w:rPr>
-        <w:t xml:space="preserve">predict</w:t>
-      </w:r>
-      <w:r>
-        <w:rPr>
-          <w:rStyle w:val="NormalTok"/>
-        </w:rPr>
-        <w:t xml:space="preserve">(fit2, </w:t>
-      </w:r>
-      <w:r>
-        <w:rPr>
-          <w:rStyle w:val="AttributeTok"/>
-        </w:rPr>
-        <w:t xml:space="preserve">newdata =</w:t>
-      </w:r>
-      <w:r>
-        <w:rPr>
-          <w:rStyle w:val="NormalTok"/>
-        </w:rPr>
-        <w:t xml:space="preserve"> grace, </w:t>
-      </w:r>
-      <w:r>
-        <w:rPr>
-          <w:rStyle w:val="AttributeTok"/>
-        </w:rPr>
-        <w:t xml:space="preserve">conf.int =</w:t>
-      </w:r>
-      <w:r>
-        <w:rPr>
-          <w:rStyle w:val="NormalTok"/>
-        </w:rPr>
-        <w:t xml:space="preserve"> </w:t>
-      </w:r>
-      <w:r>
-        <w:rPr>
-          <w:rStyle w:val="FloatTok"/>
-        </w:rPr>
-        <w:t xml:space="preserve">0.95</w:t>
-      </w:r>
-      <w:r>
-        <w:rPr>
-          <w:rStyle w:val="NormalTok"/>
-        </w:rPr>
-        <w:t xml:space="preserve">, </w:t>
-      </w:r>
-      <w:r>
-        <w:rPr>
-          <w:rStyle w:val="AttributeTok"/>
-        </w:rPr>
-        <w:t xml:space="preserve">conf.type =</w:t>
-      </w:r>
-      <w:r>
-        <w:rPr>
-          <w:rStyle w:val="NormalTok"/>
-        </w:rPr>
-        <w:t xml:space="preserve"> </w:t>
-      </w:r>
-      <w:r>
-        <w:rPr>
-          <w:rStyle w:val="StringTok"/>
-        </w:rPr>
-        <w:t xml:space="preserve">"individual"</w:t>
-      </w:r>
-      <w:r>
-        <w:rPr>
-          <w:rStyle w:val="NormalTok"/>
-        </w:rPr>
-        <w:t xml:space="preserve">)</w:t>
-      </w:r>
-    </w:p>
-    <w:p>
-      <w:pPr>
-        <w:pStyle w:val="SourceCode"/>
-      </w:pPr>
-      <w:r>
-        <w:rPr>
-          <w:rStyle w:val="VerbatimChar"/>
-        </w:rPr>
-        <w:t xml:space="preserve">$linear.predictors</w:t>
-      </w:r>
-      <w:r>
-        <w:br/>
-      </w:r>
-      <w:r>
-        <w:rPr>
-          <w:rStyle w:val="VerbatimChar"/>
-        </w:rPr>
-        <w:t xml:space="preserve">       1 </w:t>
-      </w:r>
-      <w:r>
-        <w:br/>
-      </w:r>
-      <w:r>
-        <w:rPr>
-          <w:rStyle w:val="VerbatimChar"/>
-        </w:rPr>
-        <w:t xml:space="preserve">27.88915 </w:t>
-      </w:r>
-      <w:r>
-        <w:br/>
-      </w:r>
-      <w:r>
-        <w:br/>
-      </w:r>
-      <w:r>
-        <w:rPr>
-          <w:rStyle w:val="VerbatimChar"/>
-        </w:rPr>
-        <w:t xml:space="preserve">$lower</w:t>
-      </w:r>
-      <w:r>
-        <w:br/>
-      </w:r>
-      <w:r>
-        <w:rPr>
-          <w:rStyle w:val="VerbatimChar"/>
-        </w:rPr>
-        <w:t xml:space="preserve">       1 </w:t>
-      </w:r>
-      <w:r>
-        <w:br/>
-      </w:r>
-      <w:r>
-        <w:rPr>
-          <w:rStyle w:val="VerbatimChar"/>
-        </w:rPr>
-        <w:t xml:space="preserve">10.64701 </w:t>
-      </w:r>
-      <w:r>
-        <w:br/>
-      </w:r>
-      <w:r>
-        <w:br/>
-      </w:r>
-      <w:r>
-        <w:rPr>
-          <w:rStyle w:val="VerbatimChar"/>
-        </w:rPr>
-        <w:t xml:space="preserve">$upper</w:t>
-      </w:r>
-      <w:r>
-        <w:br/>
-      </w:r>
-      <w:r>
-        <w:rPr>
-          <w:rStyle w:val="VerbatimChar"/>
-        </w:rPr>
-        <w:t xml:space="preserve">       1 </w:t>
-      </w:r>
-      <w:r>
-        <w:br/>
-      </w:r>
-      <w:r>
-        <w:rPr>
-          <w:rStyle w:val="VerbatimChar"/>
-        </w:rPr>
-        <w:t xml:space="preserve">45.13129 </w:t>
-      </w:r>
-    </w:p>
-    <w:p>
-      <w:pPr>
-        <w:pStyle w:val="FirstParagraph"/>
-      </w:pPr>
-      <w:r>
-        <w:t xml:space="preserve">Our predicted</w:t>
-      </w:r>
-      <w:r>
-        <w:t xml:space="preserve"> </w:t>
-      </w:r>
-      <w:r>
-        <w:rPr>
-          <w:rStyle w:val="VerbatimChar"/>
-        </w:rPr>
-        <w:t xml:space="preserve">cesd</w:t>
-      </w:r>
-      <w:r>
-        <w:t xml:space="preserve"> </w:t>
-      </w:r>
-      <w:r>
-        <w:t xml:space="preserve">for Grace is 27.89, with 95%</w:t>
-      </w:r>
-      <w:r>
-        <w:t xml:space="preserve"> </w:t>
-      </w:r>
-      <w:r>
-        <w:rPr>
-          <w:b/>
-          <w:bCs/>
-        </w:rPr>
-        <w:t xml:space="preserve">prediction interval</w:t>
-      </w:r>
-      <w:r>
-        <w:t xml:space="preserve"> </w:t>
-      </w:r>
-      <w:r>
-        <w:t xml:space="preserve">(10.65, 45.13).</w:t>
-      </w:r>
-    </w:p>
-    <w:bookmarkEnd w:id="82"/>
-    <w:bookmarkStart w:id="83" w:name="predictions-for-a-long-run-mean"/>
-    <w:p>
-      <w:pPr>
-        <w:pStyle w:val="Heading2"/>
-      </w:pPr>
-      <w:r>
-        <w:t xml:space="preserve">Predictions for a Long-Run Mean</w:t>
-      </w:r>
-    </w:p>
-    <w:p>
-      <w:pPr>
-        <w:pStyle w:val="FirstParagraph"/>
-      </w:pPr>
-      <w:r>
-        <w:t xml:space="preserve">Predict</w:t>
-      </w:r>
-      <w:r>
-        <w:t xml:space="preserve"> </w:t>
-      </w:r>
-      <w:r>
-        <w:rPr>
-          <w:b/>
-          <w:bCs/>
-        </w:rPr>
-        <w:t xml:space="preserve">mean</w:t>
-      </w:r>
-      <w:r>
-        <w:t xml:space="preserve"> </w:t>
-      </w:r>
-      <w:r>
-        <w:rPr>
-          <w:rStyle w:val="VerbatimChar"/>
-        </w:rPr>
-        <w:t xml:space="preserve">cesd</w:t>
-      </w:r>
-      <w:r>
-        <w:t xml:space="preserve"> </w:t>
-      </w:r>
-      <w:r>
-        <w:t xml:space="preserve">of a set of subjects with Grace’s predictor values, along with a</w:t>
-      </w:r>
-      <w:r>
-        <w:t xml:space="preserve"> </w:t>
-      </w:r>
-      <w:r>
-        <w:rPr>
-          <w:b/>
-          <w:bCs/>
-        </w:rPr>
-        <w:t xml:space="preserve">confidence interval</w:t>
-      </w:r>
-      <w:r>
-        <w:t xml:space="preserve">.</w:t>
-      </w:r>
-    </w:p>
-    <w:p>
-      <w:pPr>
-        <w:pStyle w:val="SourceCode"/>
-      </w:pPr>
-      <w:r>
-        <w:rPr>
-          <w:rStyle w:val="FunctionTok"/>
-        </w:rPr>
-        <w:t xml:space="preserve">predict</w:t>
-      </w:r>
-      <w:r>
-        <w:rPr>
-          <w:rStyle w:val="NormalTok"/>
-        </w:rPr>
-        <w:t xml:space="preserve">(fit2, </w:t>
-      </w:r>
-      <w:r>
-        <w:rPr>
-          <w:rStyle w:val="AttributeTok"/>
-        </w:rPr>
-        <w:t xml:space="preserve">newdata =</w:t>
-      </w:r>
-      <w:r>
-        <w:rPr>
-          <w:rStyle w:val="NormalTok"/>
-        </w:rPr>
-        <w:t xml:space="preserve"> grace, </w:t>
-      </w:r>
-      <w:r>
-        <w:rPr>
-          <w:rStyle w:val="AttributeTok"/>
-        </w:rPr>
-        <w:t xml:space="preserve">conf.int =</w:t>
-      </w:r>
-      <w:r>
-        <w:rPr>
-          <w:rStyle w:val="NormalTok"/>
-        </w:rPr>
-        <w:t xml:space="preserve"> </w:t>
-      </w:r>
-      <w:r>
-        <w:rPr>
-          <w:rStyle w:val="FloatTok"/>
-        </w:rPr>
-        <w:t xml:space="preserve">0.95</w:t>
-      </w:r>
-      <w:r>
-        <w:rPr>
-          <w:rStyle w:val="NormalTok"/>
-        </w:rPr>
-        <w:t xml:space="preserve">, </w:t>
-      </w:r>
-      <w:r>
-        <w:rPr>
-          <w:rStyle w:val="AttributeTok"/>
-        </w:rPr>
-        <w:t xml:space="preserve">conf.type =</w:t>
-      </w:r>
-      <w:r>
-        <w:rPr>
-          <w:rStyle w:val="NormalTok"/>
-        </w:rPr>
-        <w:t xml:space="preserve"> </w:t>
-      </w:r>
-      <w:r>
-        <w:rPr>
-          <w:rStyle w:val="StringTok"/>
-        </w:rPr>
-        <w:t xml:space="preserve">"mean"</w:t>
-      </w:r>
-      <w:r>
-        <w:rPr>
-          <w:rStyle w:val="NormalTok"/>
-        </w:rPr>
-        <w:t xml:space="preserve">)</w:t>
-      </w:r>
-    </w:p>
-    <w:p>
-      <w:pPr>
-        <w:pStyle w:val="SourceCode"/>
-      </w:pPr>
-      <w:r>
-        <w:rPr>
-          <w:rStyle w:val="VerbatimChar"/>
-        </w:rPr>
-        <w:t xml:space="preserve">$linear.predictors</w:t>
-      </w:r>
-      <w:r>
-        <w:br/>
-      </w:r>
-      <w:r>
-        <w:rPr>
-          <w:rStyle w:val="VerbatimChar"/>
-        </w:rPr>
-        <w:t xml:space="preserve">       1 </w:t>
-      </w:r>
-      <w:r>
-        <w:br/>
-      </w:r>
-      <w:r>
-        <w:rPr>
-          <w:rStyle w:val="VerbatimChar"/>
-        </w:rPr>
-        <w:t xml:space="preserve">27.88915 </w:t>
-      </w:r>
-      <w:r>
-        <w:br/>
-      </w:r>
-      <w:r>
-        <w:br/>
-      </w:r>
-      <w:r>
-        <w:rPr>
-          <w:rStyle w:val="VerbatimChar"/>
-        </w:rPr>
-        <w:t xml:space="preserve">$lower</w:t>
-      </w:r>
-      <w:r>
-        <w:br/>
-      </w:r>
-      <w:r>
-        <w:rPr>
-          <w:rStyle w:val="VerbatimChar"/>
-        </w:rPr>
-        <w:t xml:space="preserve">       1 </w:t>
-      </w:r>
-      <w:r>
-        <w:br/>
-      </w:r>
-      <w:r>
-        <w:rPr>
-          <w:rStyle w:val="VerbatimChar"/>
-        </w:rPr>
-        <w:t xml:space="preserve">24.73335 </w:t>
-      </w:r>
-      <w:r>
-        <w:br/>
-      </w:r>
-      <w:r>
-        <w:br/>
-      </w:r>
-      <w:r>
-        <w:rPr>
-          <w:rStyle w:val="VerbatimChar"/>
-        </w:rPr>
-        <w:t xml:space="preserve">$upper</w:t>
-      </w:r>
-      <w:r>
-        <w:br/>
-      </w:r>
-      <w:r>
-        <w:rPr>
-          <w:rStyle w:val="VerbatimChar"/>
-        </w:rPr>
-        <w:t xml:space="preserve">       1 </w:t>
-      </w:r>
-      <w:r>
-        <w:br/>
-      </w:r>
-      <w:r>
-        <w:rPr>
-          <w:rStyle w:val="VerbatimChar"/>
-        </w:rPr>
-        <w:t xml:space="preserve">31.04496 </w:t>
+        <w:t xml:space="preserve">for a new subject, named Grace, who has the following characteristics…</w:t>
       </w:r>
     </w:p>
     <w:p>
@@ -11125,26 +10458,79 @@
         </w:numPr>
       </w:pPr>
       <w:r>
-        <w:t xml:space="preserve">Confidence interval (24.73, 31.04) is much narrower than prediction interval (10.65, 45.13).</w:t>
-      </w:r>
-    </w:p>
-    <w:bookmarkEnd w:id="83"/>
-    <w:bookmarkStart w:id="84" w:name="assessing-the-calibration-of-fit2"/>
+        <w:t xml:space="preserve">sex = female, mcs = 40, pcs = 50</w:t>
+      </w:r>
+    </w:p>
+    <w:p>
+      <w:pPr>
+        <w:pStyle w:val="Compact"/>
+        <w:numPr>
+          <w:ilvl w:val="0"/>
+          <w:numId w:val="1029"/>
+        </w:numPr>
+      </w:pPr>
+      <w:r>
+        <w:t xml:space="preserve">pss_fr = 7, age = 45, subst =</w:t>
+      </w:r>
+      <w:r>
+        <w:t xml:space="preserve"> </w:t>
+      </w:r>
+      <w:r>
+        <w:t xml:space="preserve">“</w:t>
+      </w:r>
+      <w:r>
+        <w:t xml:space="preserve">cocaine</w:t>
+      </w:r>
+      <w:r>
+        <w:t xml:space="preserve">”</w:t>
+      </w:r>
+    </w:p>
+    <w:p>
+      <w:pPr>
+        <w:pStyle w:val="FirstParagraph"/>
+      </w:pPr>
+      <w:r>
+        <w:t xml:space="preserve">We can build point and interval estimates for predicted</w:t>
+      </w:r>
+      <w:r>
+        <w:t xml:space="preserve"> </w:t>
+      </w:r>
+      <w:r>
+        <w:rPr>
+          <w:rStyle w:val="VerbatimChar"/>
+        </w:rPr>
+        <w:t xml:space="preserve">cesd</w:t>
+      </w:r>
+      <w:r>
+        <w:t xml:space="preserve"> </w:t>
+      </w:r>
+      <w:r>
+        <w:t xml:space="preserve">from</w:t>
+      </w:r>
+      <w:r>
+        <w:t xml:space="preserve"> </w:t>
+      </w:r>
+      <w:r>
+        <w:rPr>
+          <w:rStyle w:val="VerbatimChar"/>
+        </w:rPr>
+        <w:t xml:space="preserve">fit2</w:t>
+      </w:r>
+      <w:r>
+        <w:t xml:space="preserve"> </w:t>
+      </w:r>
+      <w:r>
+        <w:t xml:space="preserve">as follows…</w:t>
+      </w:r>
+    </w:p>
+    <w:bookmarkEnd w:id="81"/>
+    <w:bookmarkStart w:id="82" w:name="predictions-for-an-individual"/>
     <w:p>
       <w:pPr>
         <w:pStyle w:val="Heading2"/>
       </w:pPr>
       <w:r>
-        <w:t xml:space="preserve">Assessing the Calibration of</w:t>
-      </w:r>
-      <w:r>
-        <w:t xml:space="preserve"> </w:t>
-      </w:r>
-      <w:r>
-        <w:rPr>
-          <w:rStyle w:val="VerbatimChar"/>
-        </w:rPr>
-        <w:t xml:space="preserve">fit2</w:t>
+        <w:t xml:space="preserve">Predictions for an Individual</w:t>
       </w:r>
     </w:p>
     <w:p>
@@ -11152,7 +10538,555 @@
         <w:pStyle w:val="FirstParagraph"/>
       </w:pPr>
       <w:r>
-        <w:t xml:space="preserve">We would like our model to be well-calibrated, in the following sense…</w:t>
+        <w:t xml:space="preserve">Suppose we have a new</w:t>
+      </w:r>
+      <w:r>
+        <w:t xml:space="preserve"> </w:t>
+      </w:r>
+      <w:r>
+        <w:rPr>
+          <w:b/>
+          <w:bCs/>
+        </w:rPr>
+        <w:t xml:space="preserve">individual subject</w:t>
+      </w:r>
+      <w:r>
+        <w:t xml:space="preserve"> </w:t>
+      </w:r>
+      <w:r>
+        <w:t xml:space="preserve">named Grace.</w:t>
+      </w:r>
+    </w:p>
+    <w:p>
+      <w:pPr>
+        <w:pStyle w:val="SourceCode"/>
+      </w:pPr>
+      <w:r>
+        <w:rPr>
+          <w:rStyle w:val="NormalTok"/>
+        </w:rPr>
+        <w:t xml:space="preserve">grace </w:t>
+      </w:r>
+      <w:r>
+        <w:rPr>
+          <w:rStyle w:val="OtherTok"/>
+        </w:rPr>
+        <w:t xml:space="preserve">&lt;-</w:t>
+      </w:r>
+      <w:r>
+        <w:rPr>
+          <w:rStyle w:val="NormalTok"/>
+        </w:rPr>
+        <w:t xml:space="preserve"> </w:t>
+      </w:r>
+      <w:r>
+        <w:rPr>
+          <w:rStyle w:val="FunctionTok"/>
+        </w:rPr>
+        <w:t xml:space="preserve">tibble</w:t>
+      </w:r>
+      <w:r>
+        <w:rPr>
+          <w:rStyle w:val="NormalTok"/>
+        </w:rPr>
+        <w:t xml:space="preserve">(</w:t>
+      </w:r>
+      <w:r>
+        <w:rPr>
+          <w:rStyle w:val="AttributeTok"/>
+        </w:rPr>
+        <w:t xml:space="preserve">sex =</w:t>
+      </w:r>
+      <w:r>
+        <w:rPr>
+          <w:rStyle w:val="NormalTok"/>
+        </w:rPr>
+        <w:t xml:space="preserve"> </w:t>
+      </w:r>
+      <w:r>
+        <w:rPr>
+          <w:rStyle w:val="StringTok"/>
+        </w:rPr>
+        <w:t xml:space="preserve">"female"</w:t>
+      </w:r>
+      <w:r>
+        <w:rPr>
+          <w:rStyle w:val="NormalTok"/>
+        </w:rPr>
+        <w:t xml:space="preserve">, </w:t>
+      </w:r>
+      <w:r>
+        <w:rPr>
+          <w:rStyle w:val="AttributeTok"/>
+        </w:rPr>
+        <w:t xml:space="preserve">mcs =</w:t>
+      </w:r>
+      <w:r>
+        <w:rPr>
+          <w:rStyle w:val="NormalTok"/>
+        </w:rPr>
+        <w:t xml:space="preserve"> </w:t>
+      </w:r>
+      <w:r>
+        <w:rPr>
+          <w:rStyle w:val="DecValTok"/>
+        </w:rPr>
+        <w:t xml:space="preserve">40</w:t>
+      </w:r>
+      <w:r>
+        <w:rPr>
+          <w:rStyle w:val="NormalTok"/>
+        </w:rPr>
+        <w:t xml:space="preserve">, </w:t>
+      </w:r>
+      <w:r>
+        <w:rPr>
+          <w:rStyle w:val="AttributeTok"/>
+        </w:rPr>
+        <w:t xml:space="preserve">pcs =</w:t>
+      </w:r>
+      <w:r>
+        <w:rPr>
+          <w:rStyle w:val="NormalTok"/>
+        </w:rPr>
+        <w:t xml:space="preserve"> </w:t>
+      </w:r>
+      <w:r>
+        <w:rPr>
+          <w:rStyle w:val="DecValTok"/>
+        </w:rPr>
+        <w:t xml:space="preserve">50</w:t>
+      </w:r>
+      <w:r>
+        <w:rPr>
+          <w:rStyle w:val="NormalTok"/>
+        </w:rPr>
+        <w:t xml:space="preserve">, </w:t>
+      </w:r>
+      <w:r>
+        <w:br/>
+      </w:r>
+      <w:r>
+        <w:rPr>
+          <w:rStyle w:val="NormalTok"/>
+        </w:rPr>
+        <w:t xml:space="preserve">                </w:t>
+      </w:r>
+      <w:r>
+        <w:rPr>
+          <w:rStyle w:val="AttributeTok"/>
+        </w:rPr>
+        <w:t xml:space="preserve">pss_fr =</w:t>
+      </w:r>
+      <w:r>
+        <w:rPr>
+          <w:rStyle w:val="NormalTok"/>
+        </w:rPr>
+        <w:t xml:space="preserve"> </w:t>
+      </w:r>
+      <w:r>
+        <w:rPr>
+          <w:rStyle w:val="DecValTok"/>
+        </w:rPr>
+        <w:t xml:space="preserve">7</w:t>
+      </w:r>
+      <w:r>
+        <w:rPr>
+          <w:rStyle w:val="NormalTok"/>
+        </w:rPr>
+        <w:t xml:space="preserve">, </w:t>
+      </w:r>
+      <w:r>
+        <w:rPr>
+          <w:rStyle w:val="AttributeTok"/>
+        </w:rPr>
+        <w:t xml:space="preserve">age =</w:t>
+      </w:r>
+      <w:r>
+        <w:rPr>
+          <w:rStyle w:val="NormalTok"/>
+        </w:rPr>
+        <w:t xml:space="preserve"> </w:t>
+      </w:r>
+      <w:r>
+        <w:rPr>
+          <w:rStyle w:val="DecValTok"/>
+        </w:rPr>
+        <w:t xml:space="preserve">45</w:t>
+      </w:r>
+      <w:r>
+        <w:rPr>
+          <w:rStyle w:val="NormalTok"/>
+        </w:rPr>
+        <w:t xml:space="preserve">, </w:t>
+      </w:r>
+      <w:r>
+        <w:rPr>
+          <w:rStyle w:val="AttributeTok"/>
+        </w:rPr>
+        <w:t xml:space="preserve">subst =</w:t>
+      </w:r>
+      <w:r>
+        <w:rPr>
+          <w:rStyle w:val="NormalTok"/>
+        </w:rPr>
+        <w:t xml:space="preserve"> </w:t>
+      </w:r>
+      <w:r>
+        <w:rPr>
+          <w:rStyle w:val="StringTok"/>
+        </w:rPr>
+        <w:t xml:space="preserve">"cocaine"</w:t>
+      </w:r>
+      <w:r>
+        <w:rPr>
+          <w:rStyle w:val="NormalTok"/>
+        </w:rPr>
+        <w:t xml:space="preserve">)</w:t>
+      </w:r>
+      <w:r>
+        <w:br/>
+      </w:r>
+      <w:r>
+        <w:br/>
+      </w:r>
+      <w:r>
+        <w:rPr>
+          <w:rStyle w:val="FunctionTok"/>
+        </w:rPr>
+        <w:t xml:space="preserve">predict</w:t>
+      </w:r>
+      <w:r>
+        <w:rPr>
+          <w:rStyle w:val="NormalTok"/>
+        </w:rPr>
+        <w:t xml:space="preserve">(fit2, </w:t>
+      </w:r>
+      <w:r>
+        <w:rPr>
+          <w:rStyle w:val="AttributeTok"/>
+        </w:rPr>
+        <w:t xml:space="preserve">newdata =</w:t>
+      </w:r>
+      <w:r>
+        <w:rPr>
+          <w:rStyle w:val="NormalTok"/>
+        </w:rPr>
+        <w:t xml:space="preserve"> grace, </w:t>
+      </w:r>
+      <w:r>
+        <w:rPr>
+          <w:rStyle w:val="AttributeTok"/>
+        </w:rPr>
+        <w:t xml:space="preserve">conf.int =</w:t>
+      </w:r>
+      <w:r>
+        <w:rPr>
+          <w:rStyle w:val="NormalTok"/>
+        </w:rPr>
+        <w:t xml:space="preserve"> </w:t>
+      </w:r>
+      <w:r>
+        <w:rPr>
+          <w:rStyle w:val="FloatTok"/>
+        </w:rPr>
+        <w:t xml:space="preserve">0.95</w:t>
+      </w:r>
+      <w:r>
+        <w:rPr>
+          <w:rStyle w:val="NormalTok"/>
+        </w:rPr>
+        <w:t xml:space="preserve">, </w:t>
+      </w:r>
+      <w:r>
+        <w:rPr>
+          <w:rStyle w:val="AttributeTok"/>
+        </w:rPr>
+        <w:t xml:space="preserve">conf.type =</w:t>
+      </w:r>
+      <w:r>
+        <w:rPr>
+          <w:rStyle w:val="NormalTok"/>
+        </w:rPr>
+        <w:t xml:space="preserve"> </w:t>
+      </w:r>
+      <w:r>
+        <w:rPr>
+          <w:rStyle w:val="StringTok"/>
+        </w:rPr>
+        <w:t xml:space="preserve">"individual"</w:t>
+      </w:r>
+      <w:r>
+        <w:rPr>
+          <w:rStyle w:val="NormalTok"/>
+        </w:rPr>
+        <w:t xml:space="preserve">) </w:t>
+      </w:r>
+      <w:r>
+        <w:rPr>
+          <w:rStyle w:val="SpecialCharTok"/>
+        </w:rPr>
+        <w:t xml:space="preserve">|&gt;</w:t>
+      </w:r>
+      <w:r>
+        <w:br/>
+      </w:r>
+      <w:r>
+        <w:rPr>
+          <w:rStyle w:val="NormalTok"/>
+        </w:rPr>
+        <w:t xml:space="preserve">  </w:t>
+      </w:r>
+      <w:r>
+        <w:rPr>
+          <w:rStyle w:val="FunctionTok"/>
+        </w:rPr>
+        <w:t xml:space="preserve">as_vector</w:t>
+      </w:r>
+      <w:r>
+        <w:rPr>
+          <w:rStyle w:val="NormalTok"/>
+        </w:rPr>
+        <w:t xml:space="preserve">()</w:t>
+      </w:r>
+    </w:p>
+    <w:p>
+      <w:pPr>
+        <w:pStyle w:val="SourceCode"/>
+      </w:pPr>
+      <w:r>
+        <w:rPr>
+          <w:rStyle w:val="VerbatimChar"/>
+        </w:rPr>
+        <w:t xml:space="preserve">linear.predictors.1             lower.1             upper.1 </w:t>
+      </w:r>
+      <w:r>
+        <w:br/>
+      </w:r>
+      <w:r>
+        <w:rPr>
+          <w:rStyle w:val="VerbatimChar"/>
+        </w:rPr>
+        <w:t xml:space="preserve">           27.88915            10.64701            45.13129 </w:t>
+      </w:r>
+    </w:p>
+    <w:p>
+      <w:pPr>
+        <w:pStyle w:val="FirstParagraph"/>
+      </w:pPr>
+      <w:r>
+        <w:t xml:space="preserve">Our predicted</w:t>
+      </w:r>
+      <w:r>
+        <w:t xml:space="preserve"> </w:t>
+      </w:r>
+      <w:r>
+        <w:rPr>
+          <w:rStyle w:val="VerbatimChar"/>
+        </w:rPr>
+        <w:t xml:space="preserve">cesd</w:t>
+      </w:r>
+      <w:r>
+        <w:t xml:space="preserve"> </w:t>
+      </w:r>
+      <w:r>
+        <w:t xml:space="preserve">for Grace is 27.89, with 95%</w:t>
+      </w:r>
+      <w:r>
+        <w:t xml:space="preserve"> </w:t>
+      </w:r>
+      <w:r>
+        <w:rPr>
+          <w:b/>
+          <w:bCs/>
+        </w:rPr>
+        <w:t xml:space="preserve">prediction interval</w:t>
+      </w:r>
+      <w:r>
+        <w:t xml:space="preserve"> </w:t>
+      </w:r>
+      <w:r>
+        <w:t xml:space="preserve">(10.65, 45.13).</w:t>
+      </w:r>
+    </w:p>
+    <w:bookmarkEnd w:id="82"/>
+    <w:bookmarkStart w:id="83" w:name="predictions-for-a-long-run-mean"/>
+    <w:p>
+      <w:pPr>
+        <w:pStyle w:val="Heading2"/>
+      </w:pPr>
+      <w:r>
+        <w:t xml:space="preserve">Predictions for a Long-Run Mean</w:t>
+      </w:r>
+    </w:p>
+    <w:p>
+      <w:pPr>
+        <w:pStyle w:val="FirstParagraph"/>
+      </w:pPr>
+      <w:r>
+        <w:t xml:space="preserve">Predict</w:t>
+      </w:r>
+      <w:r>
+        <w:t xml:space="preserve"> </w:t>
+      </w:r>
+      <w:r>
+        <w:rPr>
+          <w:b/>
+          <w:bCs/>
+        </w:rPr>
+        <w:t xml:space="preserve">mean</w:t>
+      </w:r>
+      <w:r>
+        <w:t xml:space="preserve"> </w:t>
+      </w:r>
+      <w:r>
+        <w:rPr>
+          <w:rStyle w:val="VerbatimChar"/>
+        </w:rPr>
+        <w:t xml:space="preserve">cesd</w:t>
+      </w:r>
+      <w:r>
+        <w:t xml:space="preserve"> </w:t>
+      </w:r>
+      <w:r>
+        <w:t xml:space="preserve">of a set of subjects with Grace’s predictor values, along with a</w:t>
+      </w:r>
+      <w:r>
+        <w:t xml:space="preserve"> </w:t>
+      </w:r>
+      <w:r>
+        <w:rPr>
+          <w:b/>
+          <w:bCs/>
+        </w:rPr>
+        <w:t xml:space="preserve">confidence interval</w:t>
+      </w:r>
+      <w:r>
+        <w:t xml:space="preserve">.</w:t>
+      </w:r>
+    </w:p>
+    <w:p>
+      <w:pPr>
+        <w:pStyle w:val="SourceCode"/>
+      </w:pPr>
+      <w:r>
+        <w:rPr>
+          <w:rStyle w:val="FunctionTok"/>
+        </w:rPr>
+        <w:t xml:space="preserve">predict</w:t>
+      </w:r>
+      <w:r>
+        <w:rPr>
+          <w:rStyle w:val="NormalTok"/>
+        </w:rPr>
+        <w:t xml:space="preserve">(fit2, </w:t>
+      </w:r>
+      <w:r>
+        <w:rPr>
+          <w:rStyle w:val="AttributeTok"/>
+        </w:rPr>
+        <w:t xml:space="preserve">newdata =</w:t>
+      </w:r>
+      <w:r>
+        <w:rPr>
+          <w:rStyle w:val="NormalTok"/>
+        </w:rPr>
+        <w:t xml:space="preserve"> grace, </w:t>
+      </w:r>
+      <w:r>
+        <w:rPr>
+          <w:rStyle w:val="AttributeTok"/>
+        </w:rPr>
+        <w:t xml:space="preserve">conf.int =</w:t>
+      </w:r>
+      <w:r>
+        <w:rPr>
+          <w:rStyle w:val="NormalTok"/>
+        </w:rPr>
+        <w:t xml:space="preserve"> </w:t>
+      </w:r>
+      <w:r>
+        <w:rPr>
+          <w:rStyle w:val="FloatTok"/>
+        </w:rPr>
+        <w:t xml:space="preserve">0.95</w:t>
+      </w:r>
+      <w:r>
+        <w:rPr>
+          <w:rStyle w:val="NormalTok"/>
+        </w:rPr>
+        <w:t xml:space="preserve">, </w:t>
+      </w:r>
+      <w:r>
+        <w:rPr>
+          <w:rStyle w:val="AttributeTok"/>
+        </w:rPr>
+        <w:t xml:space="preserve">conf.type =</w:t>
+      </w:r>
+      <w:r>
+        <w:rPr>
+          <w:rStyle w:val="NormalTok"/>
+        </w:rPr>
+        <w:t xml:space="preserve"> </w:t>
+      </w:r>
+      <w:r>
+        <w:rPr>
+          <w:rStyle w:val="StringTok"/>
+        </w:rPr>
+        <w:t xml:space="preserve">"mean"</w:t>
+      </w:r>
+      <w:r>
+        <w:rPr>
+          <w:rStyle w:val="NormalTok"/>
+        </w:rPr>
+        <w:t xml:space="preserve">) </w:t>
+      </w:r>
+      <w:r>
+        <w:rPr>
+          <w:rStyle w:val="SpecialCharTok"/>
+        </w:rPr>
+        <w:t xml:space="preserve">|&gt;</w:t>
+      </w:r>
+      <w:r>
+        <w:br/>
+      </w:r>
+      <w:r>
+        <w:rPr>
+          <w:rStyle w:val="NormalTok"/>
+        </w:rPr>
+        <w:t xml:space="preserve">  </w:t>
+      </w:r>
+      <w:r>
+        <w:rPr>
+          <w:rStyle w:val="FunctionTok"/>
+        </w:rPr>
+        <w:t xml:space="preserve">as_vector</w:t>
+      </w:r>
+      <w:r>
+        <w:rPr>
+          <w:rStyle w:val="NormalTok"/>
+        </w:rPr>
+        <w:t xml:space="preserve">()</w:t>
+      </w:r>
+    </w:p>
+    <w:p>
+      <w:pPr>
+        <w:pStyle w:val="SourceCode"/>
+      </w:pPr>
+      <w:r>
+        <w:rPr>
+          <w:rStyle w:val="VerbatimChar"/>
+        </w:rPr>
+        <w:t xml:space="preserve">linear.predictors.1             lower.1             upper.1 </w:t>
+      </w:r>
+      <w:r>
+        <w:br/>
+      </w:r>
+      <w:r>
+        <w:rPr>
+          <w:rStyle w:val="VerbatimChar"/>
+        </w:rPr>
+        <w:t xml:space="preserve">           27.88915            24.73335            31.04496 </w:t>
       </w:r>
     </w:p>
     <w:p>
@@ -11164,71 +11098,34 @@
         </w:numPr>
       </w:pPr>
       <w:r>
-        <w:t xml:space="preserve">Suppose our model assigns a predicted outcome of 6 to several subjects.</w:t>
-      </w:r>
-    </w:p>
-    <w:p>
-      <w:pPr>
-        <w:pStyle w:val="Compact"/>
-        <w:numPr>
-          <w:ilvl w:val="0"/>
-          <w:numId w:val="1030"/>
-        </w:numPr>
-      </w:pPr>
-      <w:r>
-        <w:t xml:space="preserve">If the model is well-calibrated, this means we expect the mean of those subjects’ actual outcomes to be very close to 6.</w:t>
-      </w:r>
-    </w:p>
-    <w:p>
-      <w:pPr>
-        <w:pStyle w:val="Compact"/>
-        <w:numPr>
-          <w:ilvl w:val="0"/>
-          <w:numId w:val="1030"/>
-        </w:numPr>
-      </w:pPr>
-      <w:r>
-        <w:t xml:space="preserve">We’d like to look at the relationship between the observed</w:t>
-      </w:r>
-      <w:r>
-        <w:t xml:space="preserve"> </w:t>
-      </w:r>
-      <w:r>
-        <w:rPr>
-          <w:rStyle w:val="VerbatimChar"/>
-        </w:rPr>
-        <w:t xml:space="preserve">cesd</w:t>
-      </w:r>
-      <w:r>
-        <w:t xml:space="preserve"> </w:t>
-      </w:r>
-      <w:r>
-        <w:t xml:space="preserve">outcome and our predicted</w:t>
-      </w:r>
-      <w:r>
-        <w:t xml:space="preserve"> </w:t>
-      </w:r>
-      <w:r>
-        <w:rPr>
-          <w:rStyle w:val="VerbatimChar"/>
-        </w:rPr>
-        <w:t xml:space="preserve">cesd</w:t>
-      </w:r>
-      <w:r>
-        <w:t xml:space="preserve"> </w:t>
-      </w:r>
-      <w:r>
-        <w:t xml:space="preserve">from the model.</w:t>
-      </w:r>
-    </w:p>
-    <w:bookmarkEnd w:id="84"/>
-    <w:bookmarkStart w:id="85" w:name="building-a-calibration-plot"/>
+        <w:t xml:space="preserve">Confidence interval (24.73, 31.04) is much narrower than prediction interval (10.65, 45.13).</w:t>
+      </w:r>
+    </w:p>
+    <w:bookmarkEnd w:id="83"/>
+    <w:bookmarkStart w:id="84" w:name="assessing-the-calibration-of-fit2"/>
     <w:p>
       <w:pPr>
         <w:pStyle w:val="Heading2"/>
       </w:pPr>
       <w:r>
-        <w:t xml:space="preserve">Building a Calibration Plot</w:t>
+        <w:t xml:space="preserve">Assessing the Calibration of</w:t>
+      </w:r>
+      <w:r>
+        <w:t xml:space="preserve"> </w:t>
+      </w:r>
+      <w:r>
+        <w:rPr>
+          <w:rStyle w:val="VerbatimChar"/>
+        </w:rPr>
+        <w:t xml:space="preserve">fit2</w:t>
+      </w:r>
+    </w:p>
+    <w:p>
+      <w:pPr>
+        <w:pStyle w:val="FirstParagraph"/>
+      </w:pPr>
+      <w:r>
+        <w:t xml:space="preserve">We would like our model to be well-calibrated, in the following sense…</w:t>
       </w:r>
     </w:p>
     <w:p>
@@ -11240,7 +11137,7 @@
         </w:numPr>
       </w:pPr>
       <w:r>
-        <w:t xml:space="preserve">The calibration plot we’ll create provides two estimates (with and without bias-correction) of the predicted vs. observed values of our outcome, and compares these to the ideal scenario (predicted = observed).</w:t>
+        <w:t xml:space="preserve">Suppose our model assigns a predicted outcome of 6 to several subjects.</w:t>
       </w:r>
     </w:p>
     <w:p>
@@ -11252,7 +11149,7 @@
         </w:numPr>
       </w:pPr>
       <w:r>
-        <w:t xml:space="preserve">The plot uses resampling validation to produce bias-corrected estimates and uses lowess smooths to connect across predicted values.</w:t>
+        <w:t xml:space="preserve">If the model is well-calibrated, this means we expect the mean of those subjects’ actual outcomes to be very close to 6.</w:t>
       </w:r>
     </w:p>
     <w:p>
@@ -11261,6 +11158,82 @@
         <w:numPr>
           <w:ilvl w:val="0"/>
           <w:numId w:val="1031"/>
+        </w:numPr>
+      </w:pPr>
+      <w:r>
+        <w:t xml:space="preserve">We’d like to look at the relationship between the observed</w:t>
+      </w:r>
+      <w:r>
+        <w:t xml:space="preserve"> </w:t>
+      </w:r>
+      <w:r>
+        <w:rPr>
+          <w:rStyle w:val="VerbatimChar"/>
+        </w:rPr>
+        <w:t xml:space="preserve">cesd</w:t>
+      </w:r>
+      <w:r>
+        <w:t xml:space="preserve"> </w:t>
+      </w:r>
+      <w:r>
+        <w:t xml:space="preserve">outcome and our predicted</w:t>
+      </w:r>
+      <w:r>
+        <w:t xml:space="preserve"> </w:t>
+      </w:r>
+      <w:r>
+        <w:rPr>
+          <w:rStyle w:val="VerbatimChar"/>
+        </w:rPr>
+        <w:t xml:space="preserve">cesd</w:t>
+      </w:r>
+      <w:r>
+        <w:t xml:space="preserve"> </w:t>
+      </w:r>
+      <w:r>
+        <w:t xml:space="preserve">from the model.</w:t>
+      </w:r>
+    </w:p>
+    <w:bookmarkEnd w:id="84"/>
+    <w:bookmarkStart w:id="85" w:name="building-a-calibration-plot"/>
+    <w:p>
+      <w:pPr>
+        <w:pStyle w:val="Heading2"/>
+      </w:pPr>
+      <w:r>
+        <w:t xml:space="preserve">Building a Calibration Plot</w:t>
+      </w:r>
+    </w:p>
+    <w:p>
+      <w:pPr>
+        <w:pStyle w:val="Compact"/>
+        <w:numPr>
+          <w:ilvl w:val="0"/>
+          <w:numId w:val="1032"/>
+        </w:numPr>
+      </w:pPr>
+      <w:r>
+        <w:t xml:space="preserve">The calibration plot we’ll create provides two estimates (with and without bias-correction) of the predicted vs. observed values of our outcome, and compares these to the ideal scenario (predicted = observed).</w:t>
+      </w:r>
+    </w:p>
+    <w:p>
+      <w:pPr>
+        <w:pStyle w:val="Compact"/>
+        <w:numPr>
+          <w:ilvl w:val="0"/>
+          <w:numId w:val="1032"/>
+        </w:numPr>
+      </w:pPr>
+      <w:r>
+        <w:t xml:space="preserve">The plot uses resampling validation to produce bias-corrected estimates and uses lowess smooths to connect across predicted values.</w:t>
+      </w:r>
+    </w:p>
+    <w:p>
+      <w:pPr>
+        <w:pStyle w:val="Compact"/>
+        <w:numPr>
+          <w:ilvl w:val="0"/>
+          <w:numId w:val="1032"/>
         </w:numPr>
       </w:pPr>
       <w:r>
@@ -11940,100 +11913,61 @@
         <w:pStyle w:val="Compact"/>
         <w:numPr>
           <w:ilvl w:val="0"/>
-          <w:numId w:val="1032"/>
-        </w:numPr>
-      </w:pPr>
-      <w:r>
-        <w:t xml:space="preserve">We can and will regularly use both</w:t>
-      </w:r>
-      <w:r>
-        <w:t xml:space="preserve"> </w:t>
-      </w:r>
-      <w:r>
-        <w:rPr>
-          <w:rStyle w:val="VerbatimChar"/>
-        </w:rPr>
-        <w:t xml:space="preserve">lm</w:t>
-      </w:r>
-      <w:r>
-        <w:t xml:space="preserve"> </w:t>
-      </w:r>
-      <w:r>
-        <w:t xml:space="preserve">and</w:t>
-      </w:r>
-      <w:r>
-        <w:t xml:space="preserve"> </w:t>
-      </w:r>
-      <w:r>
-        <w:rPr>
-          <w:rStyle w:val="VerbatimChar"/>
-        </w:rPr>
-        <w:t xml:space="preserve">ols</w:t>
-      </w:r>
-      <w:r>
-        <w:t xml:space="preserve"> </w:t>
-      </w:r>
-      <w:r>
-        <w:t xml:space="preserve">to fit a model like</w:t>
-      </w:r>
-      <w:r>
-        <w:t xml:space="preserve"> </w:t>
-      </w:r>
-      <w:r>
-        <w:rPr>
-          <w:rStyle w:val="VerbatimChar"/>
-        </w:rPr>
-        <w:t xml:space="preserve">fit2</w:t>
-      </w:r>
-      <w:r>
-        <w:t xml:space="preserve">.</w:t>
-      </w:r>
-    </w:p>
-    <w:p>
-      <w:pPr>
-        <w:pStyle w:val="FirstParagraph"/>
-      </w:pPr>
-      <w:r>
-        <w:t xml:space="preserve">To delve into the details of how well this complex model works, and to help plot what is actually being fit, we’ll want to fit the model using</w:t>
-      </w:r>
-      <w:r>
-        <w:t xml:space="preserve"> </w:t>
-      </w:r>
-      <w:r>
-        <w:rPr>
-          <w:rStyle w:val="VerbatimChar"/>
-        </w:rPr>
-        <w:t xml:space="preserve">ols()</w:t>
-      </w:r>
-      <w:r>
-        <w:t xml:space="preserve">.</w:t>
-      </w:r>
-    </w:p>
-    <w:p>
-      <w:pPr>
-        <w:pStyle w:val="Compact"/>
-        <w:numPr>
-          <w:ilvl w:val="0"/>
           <w:numId w:val="1033"/>
         </w:numPr>
       </w:pPr>
       <w:r>
-        <w:t xml:space="preserve">In Project A, we expect some results that are most easily obtained using</w:t>
-      </w:r>
-      <w:r>
-        <w:t xml:space="preserve"> </w:t>
-      </w:r>
-      <w:r>
-        <w:rPr>
-          <w:rStyle w:val="VerbatimChar"/>
-        </w:rPr>
-        <w:t xml:space="preserve">lm()</w:t>
-      </w:r>
-      <w:r>
-        <w:t xml:space="preserve"> </w:t>
-      </w:r>
-      <w:r>
-        <w:t xml:space="preserve">and others that are most easily obtained using</w:t>
+        <w:t xml:space="preserve">We can and will regularly use both</w:t>
+      </w:r>
+      <w:r>
+        <w:t xml:space="preserve"> </w:t>
+      </w:r>
+      <w:r>
+        <w:rPr>
+          <w:rStyle w:val="VerbatimChar"/>
+        </w:rPr>
+        <w:t xml:space="preserve">lm</w:t>
+      </w:r>
+      <w:r>
+        <w:t xml:space="preserve"> </w:t>
+      </w:r>
+      <w:r>
+        <w:t xml:space="preserve">and</w:t>
+      </w:r>
+      <w:r>
+        <w:t xml:space="preserve"> </w:t>
+      </w:r>
+      <w:r>
+        <w:rPr>
+          <w:rStyle w:val="VerbatimChar"/>
+        </w:rPr>
+        <w:t xml:space="preserve">ols</w:t>
+      </w:r>
+      <w:r>
+        <w:t xml:space="preserve"> </w:t>
+      </w:r>
+      <w:r>
+        <w:t xml:space="preserve">to fit a model like</w:t>
+      </w:r>
+      <w:r>
+        <w:t xml:space="preserve"> </w:t>
+      </w:r>
+      <w:r>
+        <w:rPr>
+          <w:rStyle w:val="VerbatimChar"/>
+        </w:rPr>
+        <w:t xml:space="preserve">fit2</w:t>
+      </w:r>
+      <w:r>
+        <w:t xml:space="preserve">.</w:t>
+      </w:r>
+    </w:p>
+    <w:p>
+      <w:pPr>
+        <w:pStyle w:val="FirstParagraph"/>
+      </w:pPr>
+      <w:r>
+        <w:t xml:space="preserve">To delve into the details of how well this complex model works, and to help plot what is actually being fit, we’ll want to fit the model using</w:t>
       </w:r>
       <w:r>
         <w:t xml:space="preserve"> </w:t>
@@ -12046,16 +11980,6 @@
       </w:r>
       <w:r>
         <w:t xml:space="preserve">.</w:t>
-      </w:r>
-    </w:p>
-    <w:bookmarkEnd w:id="99"/>
-    <w:bookmarkStart w:id="100" w:name="next-example-class-08-2025-02-06"/>
-    <w:p>
-      <w:pPr>
-        <w:pStyle w:val="Heading2"/>
-      </w:pPr>
-      <w:r>
-        <w:t xml:space="preserve">Next Example: Class 08 (2025-02-06)</w:t>
       </w:r>
     </w:p>
     <w:p>
@@ -12067,6 +11991,55 @@
         </w:numPr>
       </w:pPr>
       <w:r>
+        <w:t xml:space="preserve">In Project A, we expect some results that are most easily obtained using</w:t>
+      </w:r>
+      <w:r>
+        <w:t xml:space="preserve"> </w:t>
+      </w:r>
+      <w:r>
+        <w:rPr>
+          <w:rStyle w:val="VerbatimChar"/>
+        </w:rPr>
+        <w:t xml:space="preserve">lm()</w:t>
+      </w:r>
+      <w:r>
+        <w:t xml:space="preserve"> </w:t>
+      </w:r>
+      <w:r>
+        <w:t xml:space="preserve">and others that are most easily obtained using</w:t>
+      </w:r>
+      <w:r>
+        <w:t xml:space="preserve"> </w:t>
+      </w:r>
+      <w:r>
+        <w:rPr>
+          <w:rStyle w:val="VerbatimChar"/>
+        </w:rPr>
+        <w:t xml:space="preserve">ols()</w:t>
+      </w:r>
+      <w:r>
+        <w:t xml:space="preserve">.</w:t>
+      </w:r>
+    </w:p>
+    <w:bookmarkEnd w:id="99"/>
+    <w:bookmarkStart w:id="100" w:name="next-example-class-08-2025-02-06"/>
+    <w:p>
+      <w:pPr>
+        <w:pStyle w:val="Heading2"/>
+      </w:pPr>
+      <w:r>
+        <w:t xml:space="preserve">Next Example: Class 08 (2025-02-06)</w:t>
+      </w:r>
+    </w:p>
+    <w:p>
+      <w:pPr>
+        <w:pStyle w:val="Compact"/>
+        <w:numPr>
+          <w:ilvl w:val="0"/>
+          <w:numId w:val="1035"/>
+        </w:numPr>
+      </w:pPr>
+      <w:r>
         <w:t xml:space="preserve">Focus on logistic regression with a new data set</w:t>
       </w:r>
     </w:p>
@@ -12075,7 +12048,7 @@
         <w:pStyle w:val="Compact"/>
         <w:numPr>
           <w:ilvl w:val="1"/>
-          <w:numId w:val="1035"/>
+          <w:numId w:val="1036"/>
         </w:numPr>
       </w:pPr>
       <w:r>
@@ -12107,7 +12080,7 @@
         <w:pStyle w:val="Compact"/>
         <w:numPr>
           <w:ilvl w:val="1"/>
-          <w:numId w:val="1035"/>
+          <w:numId w:val="1036"/>
         </w:numPr>
       </w:pPr>
       <w:r>
@@ -12119,7 +12092,7 @@
         <w:pStyle w:val="Compact"/>
         <w:numPr>
           <w:ilvl w:val="1"/>
-          <w:numId w:val="1035"/>
+          <w:numId w:val="1036"/>
         </w:numPr>
       </w:pPr>
       <w:r>
@@ -12131,7 +12104,7 @@
         <w:pStyle w:val="Compact"/>
         <w:numPr>
           <w:ilvl w:val="1"/>
-          <w:numId w:val="1035"/>
+          <w:numId w:val="1036"/>
         </w:numPr>
       </w:pPr>
       <w:r>
@@ -12143,7 +12116,7 @@
         <w:pStyle w:val="Compact"/>
         <w:numPr>
           <w:ilvl w:val="1"/>
-          <w:numId w:val="1035"/>
+          <w:numId w:val="1036"/>
         </w:numPr>
       </w:pPr>
       <w:r>
@@ -12574,6 +12547,9 @@
     <w:abstractNumId w:val="991"/>
   </w:num>
   <w:num w:numId="1027">
+    <w:abstractNumId w:val="991"/>
+  </w:num>
+  <w:num w:numId="1028">
     <w:abstractNumId w:val="99411"/>
     <w:lvlOverride w:ilvl="0">
       <w:startOverride w:val="1"/>
@@ -12603,9 +12579,6 @@
       <w:startOverride w:val="1"/>
     </w:lvlOverride>
   </w:num>
-  <w:num w:numId="1028">
-    <w:abstractNumId w:val="991"/>
-  </w:num>
   <w:num w:numId="1029">
     <w:abstractNumId w:val="991"/>
   </w:num>
@@ -12625,6 +12598,9 @@
     <w:abstractNumId w:val="991"/>
   </w:num>
   <w:num w:numId="1035">
+    <w:abstractNumId w:val="991"/>
+  </w:num>
+  <w:num w:numId="1036">
     <w:abstractNumId w:val="991"/>
   </w:num>
 </w:numbering>

</xml_diff>